<commit_message>
codigo del ultimo ejercicio
read and write funcionando
</commit_message>
<xml_diff>
--- a/Laboratorio3.docx
+++ b/Laboratorio3.docx
@@ -2058,10 +2058,10 @@
           <w:noProof/>
         </w:rPr>
         <w:drawing>
-          <wp:inline distT="0" distB="0" distL="0" distR="0" wp14:anchorId="585F054C" wp14:editId="591C92FF">
-            <wp:extent cx="5612130" cy="2430780"/>
-            <wp:effectExtent l="0" t="0" r="7620" b="7620"/>
-            <wp:docPr id="13" name="Imagen 13"/>
+          <wp:inline distT="0" distB="0" distL="0" distR="0" wp14:anchorId="1B7C5337" wp14:editId="48B3A87C">
+            <wp:extent cx="5612130" cy="3431540"/>
+            <wp:effectExtent l="0" t="0" r="7620" b="0"/>
+            <wp:docPr id="17" name="Imagen 17"/>
             <wp:cNvGraphicFramePr>
               <a:graphicFrameLocks xmlns:a="http://schemas.openxmlformats.org/drawingml/2006/main" noChangeAspect="1"/>
             </wp:cNvGraphicFramePr>
@@ -2081,7 +2081,7 @@
                   <pic:spPr>
                     <a:xfrm>
                       <a:off x="0" y="0"/>
-                      <a:ext cx="5612130" cy="2430780"/>
+                      <a:ext cx="5612130" cy="3431540"/>
                     </a:xfrm>
                     <a:prstGeom prst="rect">
                       <a:avLst/>

</xml_diff>

<commit_message>
errores raros de word
</commit_message>
<xml_diff>
--- a/Laboratorio3.docx
+++ b/Laboratorio3.docx
@@ -2044,22 +2044,13 @@
           <w:u w:val="single"/>
         </w:rPr>
       </w:pPr>
-    </w:p>
-    <w:p>
-      <w:pPr>
-        <w:rPr>
-          <w:rFonts w:asciiTheme="majorHAnsi" w:hAnsiTheme="majorHAnsi" w:cstheme="majorHAnsi"/>
-          <w:b/>
-          <w:u w:val="single"/>
-        </w:rPr>
-      </w:pPr>
       <w:r>
         <w:rPr>
           <w:noProof/>
         </w:rPr>
         <w:drawing>
-          <wp:inline distT="0" distB="0" distL="0" distR="0" wp14:anchorId="1B7C5337" wp14:editId="48B3A87C">
-            <wp:extent cx="5612130" cy="3431540"/>
+          <wp:inline distT="0" distB="0" distL="0" distR="0" wp14:anchorId="7AFEA478" wp14:editId="15F87EB7">
+            <wp:extent cx="5612130" cy="2770713"/>
             <wp:effectExtent l="0" t="0" r="7620" b="0"/>
             <wp:docPr id="17" name="Imagen 17"/>
             <wp:cNvGraphicFramePr>
@@ -2072,20 +2063,27 @@
                     <pic:cNvPr id="1" name=""/>
                     <pic:cNvPicPr/>
                   </pic:nvPicPr>
-                  <pic:blipFill>
+                  <pic:blipFill rotWithShape="1">
                     <a:blip r:embed="rId19"/>
-                    <a:stretch>
-                      <a:fillRect/>
-                    </a:stretch>
+                    <a:srcRect t="19257"/>
+                    <a:stretch/>
                   </pic:blipFill>
-                  <pic:spPr>
+                  <pic:spPr bwMode="auto">
                     <a:xfrm>
                       <a:off x="0" y="0"/>
-                      <a:ext cx="5612130" cy="3431540"/>
+                      <a:ext cx="5612130" cy="2770713"/>
                     </a:xfrm>
                     <a:prstGeom prst="rect">
                       <a:avLst/>
                     </a:prstGeom>
+                    <a:ln>
+                      <a:noFill/>
+                    </a:ln>
+                    <a:extLst>
+                      <a:ext uri="{53640926-AAD7-44D8-BBD7-CCE9431645EC}">
+                        <a14:shadowObscured xmlns:a14="http://schemas.microsoft.com/office/drawing/2010/main"/>
+                      </a:ext>
+                    </a:extLst>
                   </pic:spPr>
                 </pic:pic>
               </a:graphicData>
@@ -2093,17 +2091,26 @@
           </wp:inline>
         </w:drawing>
       </w:r>
+    </w:p>
+    <w:p>
+      <w:pPr>
+        <w:rPr>
+          <w:rFonts w:asciiTheme="majorHAnsi" w:hAnsiTheme="majorHAnsi" w:cstheme="majorHAnsi"/>
+          <w:b/>
+          <w:u w:val="single"/>
+        </w:rPr>
+      </w:pPr>
+    </w:p>
+    <w:p>
+      <w:pPr>
+        <w:rPr>
+          <w:rFonts w:asciiTheme="majorHAnsi" w:hAnsiTheme="majorHAnsi" w:cstheme="majorHAnsi"/>
+          <w:b/>
+          <w:u w:val="single"/>
+        </w:rPr>
+      </w:pPr>
       <w:bookmarkStart w:id="0" w:name="_GoBack"/>
       <w:bookmarkEnd w:id="0"/>
-    </w:p>
-    <w:p>
-      <w:pPr>
-        <w:rPr>
-          <w:rFonts w:asciiTheme="majorHAnsi" w:hAnsiTheme="majorHAnsi" w:cstheme="majorHAnsi"/>
-          <w:b/>
-          <w:u w:val="single"/>
-        </w:rPr>
-      </w:pPr>
     </w:p>
     <w:sectPr>
       <w:pgSz w:w="12240" w:h="15840"/>

</xml_diff>